<commit_message>
Skyline: Merged revision(s) 7278-7305 from branches/skyline_3_1/pwiz: ........ Add Shimadzu reader to clean.bat ........ Add Shimadzu reader to clean.bat on 3.1 branch ........ Fix Alt-Tabbing when customize view form is up. Fix problem where Skyline Window gets sent to back when closing DocumentGrid. ........ Skyline fold change: Average values for technical replicates after taking the logarithm. ........ Skyline: Fix PRM export for Agilent and Q Exactive isolation list export ........ Skyline (3.1): Final translations for Chinese and Japanese - Fix for TargetedMSMSTutorialTest ........ Skyline (2.6): First full version of Grouped Studies tutorial for merge into 3.1 branch ........ Skyline (3.1): Merge Grouped Studies tutorial changes forward from 2.6 release branch ........
Former-commit-id: ed693a1f6c87f03b763e9de0bebb7dc2be5dc2ca
</commit_message>
<xml_diff>
--- a/pwiz_tools/Skyline/Documentation/Tutorials/Japanese/Skyline Targeted Method Editing_ja.docx
+++ b/pwiz_tools/Skyline/Documentation/Tutorials/Japanese/Skyline Targeted Method Editing_ja.docx
@@ -2607,26 +2607,37 @@
           <w:rFonts w:ascii="Calibri" w:hAnsi="Calibri"/>
         </w:rPr>
         <w:lastRenderedPageBreak/>
-        <w:t>[</w:t>
-      </w:r>
-      <w:r>
-        <w:rPr>
-          <w:rFonts w:ascii="Calibri" w:hAnsi="Calibri"/>
-          <w:b/>
-        </w:rPr>
-        <w:t>参照</w:t>
-      </w:r>
-      <w:r>
-        <w:rPr>
-          <w:rFonts w:ascii="Calibri" w:hAnsi="Calibri"/>
-        </w:rPr>
-        <w:t xml:space="preserve">] </w:t>
-      </w:r>
-      <w:r>
-        <w:rPr>
-          <w:rFonts w:ascii="Calibri" w:hAnsi="Calibri"/>
-        </w:rPr>
-        <w:t>ボタンをクリックします。</w:t>
+        <w:t>MethodEdit</w:t>
+      </w:r>
+      <w:r>
+        <w:rPr>
+          <w:rFonts w:ascii="Calibri" w:hAnsi="Calibri"/>
+        </w:rPr>
+        <w:t>フォルダの</w:t>
+      </w:r>
+      <w:r>
+        <w:rPr>
+          <w:rFonts w:ascii="Calibri" w:hAnsi="Calibri"/>
+        </w:rPr>
+        <w:t>中</w:t>
+      </w:r>
+      <w:r>
+        <w:rPr>
+          <w:rFonts w:ascii="Calibri" w:hAnsi="Calibri"/>
+        </w:rPr>
+        <w:t>にある</w:t>
+      </w:r>
+      <w:r>
+        <w:rPr>
+          <w:rFonts w:ascii="Calibri" w:hAnsi="Calibri"/>
+        </w:rPr>
+        <w:t>FASTA</w:t>
+      </w:r>
+      <w:r>
+        <w:rPr>
+          <w:rFonts w:ascii="Calibri" w:hAnsi="Calibri"/>
+        </w:rPr>
+        <w:t>サブフォルダに移動します。</w:t>
       </w:r>
     </w:p>
     <w:p>
@@ -2644,37 +2655,44 @@
         <w:rPr>
           <w:rFonts w:ascii="Calibri" w:hAnsi="Calibri"/>
         </w:rPr>
-        <w:t>MethodEdit</w:t>
-      </w:r>
-      <w:r>
-        <w:rPr>
-          <w:rFonts w:ascii="Calibri" w:hAnsi="Calibri"/>
-        </w:rPr>
-        <w:t>フォルダの</w:t>
-      </w:r>
-      <w:r>
-        <w:rPr>
-          <w:rFonts w:ascii="Calibri" w:hAnsi="Calibri"/>
-        </w:rPr>
-        <w:t>中</w:t>
-      </w:r>
-      <w:r>
-        <w:rPr>
-          <w:rFonts w:ascii="Calibri" w:hAnsi="Calibri"/>
-        </w:rPr>
-        <w:t>にある</w:t>
-      </w:r>
-      <w:r>
-        <w:rPr>
-          <w:rFonts w:ascii="Calibri" w:hAnsi="Calibri"/>
-        </w:rPr>
-        <w:t>FASTA</w:t>
-      </w:r>
-      <w:r>
-        <w:rPr>
-          <w:rFonts w:ascii="Calibri" w:hAnsi="Calibri"/>
-        </w:rPr>
-        <w:t>サブフォルダに移動します。</w:t>
+        <w:t>[</w:t>
+      </w:r>
+      <w:r>
+        <w:rPr>
+          <w:rFonts w:ascii="Calibri" w:hAnsi="Calibri"/>
+          <w:b/>
+        </w:rPr>
+        <w:t>ファイル名</w:t>
+      </w:r>
+      <w:r>
+        <w:rPr>
+          <w:rFonts w:ascii="Calibri" w:hAnsi="Calibri"/>
+        </w:rPr>
+        <w:t>]</w:t>
+      </w:r>
+      <w:r>
+        <w:rPr>
+          <w:rFonts w:ascii="Calibri" w:hAnsi="Calibri"/>
+        </w:rPr>
+        <w:t xml:space="preserve"> </w:t>
+      </w:r>
+      <w:r>
+        <w:rPr>
+          <w:rFonts w:ascii="Calibri" w:hAnsi="Calibri"/>
+        </w:rPr>
+        <w:t>に「</w:t>
+      </w:r>
+      <w:r>
+        <w:rPr>
+          <w:rFonts w:ascii="Calibri" w:hAnsi="Calibri"/>
+        </w:rPr>
+        <w:t>Yeast</w:t>
+      </w:r>
+      <w:r>
+        <w:rPr>
+          <w:rFonts w:ascii="Calibri" w:hAnsi="Calibri"/>
+        </w:rPr>
+        <w:t>」と入力します。</w:t>
       </w:r>
     </w:p>
     <w:p>
@@ -2699,37 +2717,19 @@
           <w:rFonts w:ascii="Calibri" w:hAnsi="Calibri"/>
           <w:b/>
         </w:rPr>
-        <w:t>ファイル名</w:t>
-      </w:r>
-      <w:r>
-        <w:rPr>
-          <w:rFonts w:ascii="Calibri" w:hAnsi="Calibri"/>
-        </w:rPr>
-        <w:t>]</w:t>
-      </w:r>
-      <w:r>
-        <w:rPr>
-          <w:rFonts w:ascii="Calibri" w:hAnsi="Calibri"/>
-        </w:rPr>
-        <w:t xml:space="preserve"> </w:t>
-      </w:r>
-      <w:r>
-        <w:rPr>
-          <w:rFonts w:ascii="Calibri" w:hAnsi="Calibri"/>
-        </w:rPr>
-        <w:t>に「</w:t>
-      </w:r>
-      <w:r>
-        <w:rPr>
-          <w:rFonts w:ascii="Calibri" w:hAnsi="Calibri"/>
-        </w:rPr>
-        <w:t>Yeast</w:t>
-      </w:r>
-      <w:r>
-        <w:rPr>
-          <w:rFonts w:ascii="Calibri" w:hAnsi="Calibri"/>
-        </w:rPr>
-        <w:t>」と入力します。</w:t>
+        <w:t>保存</w:t>
+      </w:r>
+      <w:r>
+        <w:rPr>
+          <w:rFonts w:ascii="Calibri" w:hAnsi="Calibri"/>
+        </w:rPr>
+        <w:t xml:space="preserve">] </w:t>
+      </w:r>
+      <w:r>
+        <w:rPr>
+          <w:rFonts w:ascii="Calibri" w:hAnsi="Calibri"/>
+        </w:rPr>
+        <w:t>ボタンをクリックします。</w:t>
       </w:r>
     </w:p>
     <w:p>
@@ -2754,7 +2754,7 @@
           <w:rFonts w:ascii="Calibri" w:hAnsi="Calibri"/>
           <w:b/>
         </w:rPr>
-        <w:t>保存</w:t>
+        <w:t>ファイルを追加</w:t>
       </w:r>
       <w:r>
         <w:rPr>
@@ -2784,26 +2784,37 @@
         <w:rPr>
           <w:rFonts w:ascii="Calibri" w:hAnsi="Calibri"/>
         </w:rPr>
-        <w:t>[</w:t>
-      </w:r>
-      <w:r>
-        <w:rPr>
-          <w:rFonts w:ascii="Calibri" w:hAnsi="Calibri"/>
-          <w:b/>
-        </w:rPr>
-        <w:t>ファイルを追加</w:t>
-      </w:r>
-      <w:r>
-        <w:rPr>
-          <w:rFonts w:ascii="Calibri" w:hAnsi="Calibri"/>
-        </w:rPr>
-        <w:t xml:space="preserve">] </w:t>
-      </w:r>
-      <w:r>
-        <w:rPr>
-          <w:rFonts w:ascii="Calibri" w:hAnsi="Calibri"/>
-        </w:rPr>
-        <w:t>ボタンをクリックします。</w:t>
+        <w:t>MethodEdit</w:t>
+      </w:r>
+      <w:r>
+        <w:rPr>
+          <w:rFonts w:ascii="Calibri" w:hAnsi="Calibri"/>
+        </w:rPr>
+        <w:t>フォルダの</w:t>
+      </w:r>
+      <w:r>
+        <w:rPr>
+          <w:rFonts w:ascii="Calibri" w:hAnsi="Calibri"/>
+        </w:rPr>
+        <w:t>中</w:t>
+      </w:r>
+      <w:r>
+        <w:rPr>
+          <w:rFonts w:ascii="Calibri" w:hAnsi="Calibri"/>
+        </w:rPr>
+        <w:t>にある</w:t>
+      </w:r>
+      <w:r>
+        <w:rPr>
+          <w:rFonts w:ascii="Calibri" w:hAnsi="Calibri"/>
+        </w:rPr>
+        <w:t>FASTA</w:t>
+      </w:r>
+      <w:r>
+        <w:rPr>
+          <w:rFonts w:ascii="Calibri" w:hAnsi="Calibri"/>
+        </w:rPr>
+        <w:t>サブフォルダに移動します。</w:t>
       </w:r>
     </w:p>
     <w:p>
@@ -2821,54 +2832,6 @@
         <w:rPr>
           <w:rFonts w:ascii="Calibri" w:hAnsi="Calibri"/>
         </w:rPr>
-        <w:t>MethodEdit</w:t>
-      </w:r>
-      <w:r>
-        <w:rPr>
-          <w:rFonts w:ascii="Calibri" w:hAnsi="Calibri"/>
-        </w:rPr>
-        <w:t>フォルダの</w:t>
-      </w:r>
-      <w:r>
-        <w:rPr>
-          <w:rFonts w:ascii="Calibri" w:hAnsi="Calibri"/>
-        </w:rPr>
-        <w:t>中</w:t>
-      </w:r>
-      <w:r>
-        <w:rPr>
-          <w:rFonts w:ascii="Calibri" w:hAnsi="Calibri"/>
-        </w:rPr>
-        <w:t>にある</w:t>
-      </w:r>
-      <w:r>
-        <w:rPr>
-          <w:rFonts w:ascii="Calibri" w:hAnsi="Calibri"/>
-        </w:rPr>
-        <w:t>FASTA</w:t>
-      </w:r>
-      <w:r>
-        <w:rPr>
-          <w:rFonts w:ascii="Calibri" w:hAnsi="Calibri"/>
-        </w:rPr>
-        <w:t>サブフォルダに移動します。</w:t>
-      </w:r>
-    </w:p>
-    <w:p>
-      <w:pPr>
-        <w:pStyle w:val="ListParagraph"/>
-        <w:numPr>
-          <w:ilvl w:val="0"/>
-          <w:numId w:val="4"/>
-        </w:numPr>
-        <w:rPr>
-          <w:rFonts w:ascii="Calibri" w:hAnsi="Calibri"/>
-        </w:rPr>
-      </w:pPr>
-      <w:r>
-        <w:rPr>
-          <w:rFonts w:ascii="Calibri" w:hAnsi="Calibri"/>
-        </w:rPr>
         <w:t>sgd-yeast.FASTA</w:t>
       </w:r>
       <w:r>
@@ -2951,10 +2914,10 @@
           <w:lang w:val="en-US" w:eastAsia="en-US" w:bidi="bo-CN"/>
         </w:rPr>
         <w:drawing>
-          <wp:inline distT="0" distB="0" distL="0" distR="0" wp14:anchorId="6B9409D4" wp14:editId="16CA8B70">
-            <wp:extent cx="4371975" cy="3086100"/>
+          <wp:inline distT="0" distB="0" distL="0" distR="0" wp14:anchorId="6E3AAC96" wp14:editId="6C33DC69">
+            <wp:extent cx="4029075" cy="3200400"/>
             <wp:effectExtent l="0" t="0" r="9525" b="0"/>
-            <wp:docPr id="3" name="Picture 3"/>
+            <wp:docPr id="6" name="Picture 6"/>
             <wp:cNvGraphicFramePr>
               <a:graphicFrameLocks xmlns:a="http://schemas.openxmlformats.org/drawingml/2006/main" noChangeAspect="1"/>
             </wp:cNvGraphicFramePr>
@@ -2974,7 +2937,7 @@
                   <pic:spPr>
                     <a:xfrm>
                       <a:off x="0" y="0"/>
-                      <a:ext cx="4371975" cy="3086100"/>
+                      <a:ext cx="4029075" cy="3200400"/>
                     </a:xfrm>
                     <a:prstGeom prst="rect">
                       <a:avLst/>
@@ -3080,6 +3043,8 @@
         </w:rPr>
         <w:t>戻り、次のような画面を確認します。</w:t>
       </w:r>
+      <w:bookmarkStart w:id="0" w:name="_GoBack"/>
+      <w:bookmarkEnd w:id="0"/>
     </w:p>
     <w:p>
       <w:pPr>
@@ -11172,8 +11137,6 @@
           <w:rFonts w:ascii="MS Gothic" w:eastAsia="MS Gothic" w:hAnsi="MS Gothic"/>
         </w:rPr>
       </w:pPr>
-      <w:bookmarkStart w:id="0" w:name="_GoBack"/>
-      <w:bookmarkEnd w:id="0"/>
       <w:r>
         <w:rPr>
           <w:rFonts w:ascii="MS Gothic" w:eastAsia="MS Gothic" w:hAnsi="MS Gothic"/>
@@ -13194,7 +13157,7 @@
           <w:rPr>
             <w:noProof/>
           </w:rPr>
-          <w:t>1</w:t>
+          <w:t>5</w:t>
         </w:r>
         <w:r>
           <w:rPr>
@@ -17479,7 +17442,7 @@
 </file>
 
 <file path=customXml/itemProps1.xml><?xml version="1.0" encoding="utf-8"?>
-<ds:datastoreItem xmlns:ds="http://schemas.openxmlformats.org/officeDocument/2006/customXml" ds:itemID="{354A7D2B-D884-461B-8755-1D5AB365FAAB}">
+<ds:datastoreItem xmlns:ds="http://schemas.openxmlformats.org/officeDocument/2006/customXml" ds:itemID="{0CB99033-B98C-4741-8CC3-1B18D66E9AB1}">
   <ds:schemaRefs>
     <ds:schemaRef ds:uri="http://schemas.openxmlformats.org/officeDocument/2006/bibliography"/>
   </ds:schemaRefs>

</xml_diff>